<commit_message>
Adding the CQRS FSE4 backend project
</commit_message>
<xml_diff>
--- a/Use Case End to End -Skill Tracker FSE4 - Java AWS.docx
+++ b/Use Case End to End -Skill Tracker FSE4 - Java AWS.docx
@@ -1,6 +1,6 @@
 
 <file path=word/document.xml><?xml version="1.0" encoding="utf-8"?>
-<w:document xmlns:wpc="http://schemas.microsoft.com/office/word/2010/wordprocessingCanvas" xmlns:cx="http://schemas.microsoft.com/office/drawing/2014/chartex" xmlns:cx1="http://schemas.microsoft.com/office/drawing/2015/9/8/chartex" xmlns:cx2="http://schemas.microsoft.com/office/drawing/2015/10/21/chartex" xmlns:cx3="http://schemas.microsoft.com/office/drawing/2016/5/9/chartex" xmlns:cx4="http://schemas.microsoft.com/office/drawing/2016/5/10/chartex" xmlns:cx5="http://schemas.microsoft.com/office/drawing/2016/5/11/chartex" xmlns:cx6="http://schemas.microsoft.com/office/drawing/2016/5/12/chartex" xmlns:cx7="http://schemas.microsoft.com/office/drawing/2016/5/13/chartex" xmlns:cx8="http://schemas.microsoft.com/office/drawing/2016/5/14/chartex" xmlns:mc="http://schemas.openxmlformats.org/markup-compatibility/2006" xmlns:aink="http://schemas.microsoft.com/office/drawing/2016/ink" xmlns:am3d="http://schemas.microsoft.com/office/drawing/2017/model3d" xmlns:o="urn:schemas-microsoft-com:office:office" xmlns:r="http://schemas.openxmlformats.org/officeDocument/2006/relationships" xmlns:m="http://schemas.openxmlformats.org/officeDocument/2006/math" xmlns:v="urn:schemas-microsoft-com:vml" xmlns:wp14="http://schemas.microsoft.com/office/word/2010/wordprocessingDrawing" xmlns:wp="http://schemas.openxmlformats.org/drawingml/2006/wordprocessingDrawing" xmlns:w10="urn:schemas-microsoft-com:office:word" xmlns:w="http://schemas.openxmlformats.org/wordprocessingml/2006/main" xmlns:w14="http://schemas.microsoft.com/office/word/2010/wordml" xmlns:w15="http://schemas.microsoft.com/office/word/2012/wordml" xmlns:w16cid="http://schemas.microsoft.com/office/word/2016/wordml/cid" xmlns:w16se="http://schemas.microsoft.com/office/word/2015/wordml/symex" xmlns:wpg="http://schemas.microsoft.com/office/word/2010/wordprocessingGroup" xmlns:wpi="http://schemas.microsoft.com/office/word/2010/wordprocessingInk" xmlns:wne="http://schemas.microsoft.com/office/word/2006/wordml" xmlns:wps="http://schemas.microsoft.com/office/word/2010/wordprocessingShape" mc:Ignorable="w14 w15 w16se w16cid wp14">
+<w:document xmlns:wpc="http://schemas.microsoft.com/office/word/2010/wordprocessingCanvas" xmlns:mc="http://schemas.openxmlformats.org/markup-compatibility/2006" xmlns:o="urn:schemas-microsoft-com:office:office" xmlns:r="http://schemas.openxmlformats.org/officeDocument/2006/relationships" xmlns:m="http://schemas.openxmlformats.org/officeDocument/2006/math" xmlns:v="urn:schemas-microsoft-com:vml" xmlns:wp14="http://schemas.microsoft.com/office/word/2010/wordprocessingDrawing" xmlns:wp="http://schemas.openxmlformats.org/drawingml/2006/wordprocessingDrawing" xmlns:w10="urn:schemas-microsoft-com:office:word" xmlns:w="http://schemas.openxmlformats.org/wordprocessingml/2006/main" xmlns:w14="http://schemas.microsoft.com/office/word/2010/wordml" xmlns:w15="http://schemas.microsoft.com/office/word/2012/wordml" xmlns:wpg="http://schemas.microsoft.com/office/word/2010/wordprocessingGroup" xmlns:wpi="http://schemas.microsoft.com/office/word/2010/wordprocessingInk" xmlns:wne="http://schemas.microsoft.com/office/word/2006/wordml" xmlns:wps="http://schemas.microsoft.com/office/word/2010/wordprocessingShape" mc:Ignorable="w14 w15 wp14">
   <w:body>
     <w:sdt>
       <w:sdtPr>
@@ -295,15 +295,15 @@
                   </wp:anchor>
                 </w:drawing>
               </mc:Choice>
-              <mc:Fallback xmlns:w16sdtdh="http://schemas.microsoft.com/office/word/2020/wordml/sdtdatahash" xmlns:w16="http://schemas.microsoft.com/office/word/2018/wordml" xmlns:w16cex="http://schemas.microsoft.com/office/word/2018/wordml/cex">
+              <mc:Fallback>
                 <w:pict>
-                  <v:group w14:anchorId="5A218481" id="Group 453" o:spid="_x0000_s1026" style="position:absolute;margin-left:186.3pt;margin-top:0;width:237.5pt;height:841.3pt;z-index:251640832;mso-width-percent:400;mso-height-percent:1000;mso-position-horizontal:right;mso-position-horizontal-relative:page;mso-position-vertical:top;mso-position-vertical-relative:page;mso-width-percent:400;mso-height-percent:1000" coordsize="31136,100584" o:gfxdata="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">
-                    <v:rect id="Rectangle 459" o:spid="_x0000_s1027" alt="Light vertical" style="position:absolute;width:1385;height:100584;visibility:visible;mso-wrap-style:square;v-text-anchor:middle" o:gfxdata="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" stroked="f" strokecolor="white" strokeweight="1pt">
+                  <v:group w14:anchorId="5A218481" id="Group 453" o:spid="_x0000_s1026" style="position:absolute;margin-left:186.3pt;margin-top:0;width:237.5pt;height:841.3pt;z-index:251640832;mso-width-percent:400;mso-height-percent:1000;mso-position-horizontal:right;mso-position-horizontal-relative:page;mso-position-vertical:top;mso-position-vertical-relative:page;mso-width-percent:400;mso-height-percent:1000" coordsize="31136,100584" o:gfxdata="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">
+                    <v:rect id="Rectangle 459" o:spid="_x0000_s1027" alt="Light vertical" style="position:absolute;width:1385;height:100584;visibility:visible;mso-wrap-style:square;v-text-anchor:middle" o:gfxdata="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" stroked="f" strokecolor="white" strokeweight="1pt">
                       <v:fill r:id="rId10" o:title="Light vertical" opacity="52429f" recolor="t" type="tile"/>
                       <v:shadow color="#d8d8d8" offset="3pt,3pt"/>
                     </v:rect>
-                    <v:rect id="Rectangle 460" o:spid="_x0000_s1028" style="position:absolute;left:1246;width:29718;height:100584;visibility:visible;mso-wrap-style:square;v-text-anchor:top" o:gfxdata="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" fillcolor="#f60e40" stroked="f" strokecolor="#d8d8d8"/>
-                    <v:rect id="Rectangle 461" o:spid="_x0000_s1029" style="position:absolute;left:138;width:30998;height:23774;visibility:visible;mso-wrap-style:square;v-text-anchor:bottom" o:gfxdata="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" filled="f" stroked="f" strokecolor="white" strokeweight="1pt">
+                    <v:rect id="Rectangle 460" o:spid="_x0000_s1028" style="position:absolute;left:1246;width:29718;height:100584;visibility:visible;mso-wrap-style:square;v-text-anchor:top" o:gfxdata="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" fillcolor="#f60e40" stroked="f" strokecolor="#d8d8d8"/>
+                    <v:rect id="Rectangle 461" o:spid="_x0000_s1029" style="position:absolute;left:138;width:30998;height:23774;visibility:visible;mso-wrap-style:square;v-text-anchor:bottom" o:gfxdata="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" filled="f" stroked="f" strokecolor="white" strokeweight="1pt">
                       <v:fill opacity="52428f"/>
                       <v:textbox inset="28.8pt,14.4pt,14.4pt,14.4pt">
                         <w:txbxContent>
@@ -320,7 +320,7 @@
                         </w:txbxContent>
                       </v:textbox>
                     </v:rect>
-                    <v:rect id="Rectangle 9" o:spid="_x0000_s1030" style="position:absolute;top:67610;width:30895;height:28333;visibility:visible;mso-wrap-style:square;v-text-anchor:bottom" o:gfxdata="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" filled="f" stroked="f" strokecolor="white" strokeweight="1pt">
+                    <v:rect id="Rectangle 9" o:spid="_x0000_s1030" style="position:absolute;top:67610;width:30895;height:28333;visibility:visible;mso-wrap-style:square;v-text-anchor:bottom" o:gfxdata="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" filled="f" stroked="f" strokecolor="white" strokeweight="1pt">
                       <v:fill opacity="52428f"/>
                       <v:textbox inset="28.8pt,14.4pt,14.4pt,14.4pt">
                         <w:txbxContent>
@@ -499,7 +499,7 @@
                   </wp:anchor>
                 </w:drawing>
               </mc:Choice>
-              <mc:Fallback xmlns:w16sdtdh="http://schemas.microsoft.com/office/word/2020/wordml/sdtdatahash" xmlns:w16="http://schemas.microsoft.com/office/word/2018/wordml" xmlns:w16cex="http://schemas.microsoft.com/office/word/2018/wordml/cex">
+              <mc:Fallback>
                 <w:pict>
                   <v:rect w14:anchorId="3A93CF05" id="Rectangle 16" o:spid="_x0000_s1031" style="position:absolute;margin-left:0;margin-top:0;width:559.05pt;height:136.9pt;z-index:251642880;visibility:visible;mso-wrap-style:square;mso-width-percent:0;mso-height-percent:0;mso-top-percent:250;mso-wrap-distance-left:9pt;mso-wrap-distance-top:0;mso-wrap-distance-right:9pt;mso-wrap-distance-bottom:0;mso-position-horizontal:left;mso-position-horizontal-relative:page;mso-position-vertical-relative:page;mso-width-percent:0;mso-height-percent:0;mso-top-percent:250;mso-width-relative:page;mso-height-relative:page;v-text-anchor:middle" o:gfxdata="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" o:allowincell="f" fillcolor="#c00000" strokecolor="black [3213]" strokeweight="1.5pt">
                     <v:textbox inset="14.4pt,,14.4pt">
@@ -566,7 +566,18 @@
             </w:rPr>
             <w:br w:type="page"/>
           </w:r>
+          <w:r>
+            <w:rPr>
+              <w:rFonts w:cstheme="minorHAnsi"/>
+              <w:sz w:val="24"/>
+              <w:szCs w:val="24"/>
+            </w:rPr>
+            <w:lastRenderedPageBreak/>
+            <w:t xml:space="preserve"> </w:t>
+          </w:r>
         </w:p>
+        <w:bookmarkStart w:id="0" w:name="_GoBack" w:displacedByCustomXml="next"/>
+        <w:bookmarkEnd w:id="0" w:displacedByCustomXml="next"/>
       </w:sdtContent>
     </w:sdt>
     <w:sdt>
@@ -1239,7 +1250,7 @@
                 <w:noProof/>
                 <w:webHidden/>
               </w:rPr>
-              <w:t>6</w:t>
+              <w:t>7</w:t>
             </w:r>
             <w:r>
               <w:rPr>
@@ -1755,7 +1766,7 @@
                 <w:noProof/>
                 <w:webHidden/>
               </w:rPr>
-              <w:t>8</w:t>
+              <w:t>9</w:t>
             </w:r>
             <w:r>
               <w:rPr>
@@ -1841,7 +1852,7 @@
                 <w:noProof/>
                 <w:webHidden/>
               </w:rPr>
-              <w:t>8</w:t>
+              <w:t>9</w:t>
             </w:r>
             <w:r>
               <w:rPr>
@@ -2013,7 +2024,7 @@
                 <w:noProof/>
                 <w:webHidden/>
               </w:rPr>
-              <w:t>9</w:t>
+              <w:t>10</w:t>
             </w:r>
             <w:r>
               <w:rPr>
@@ -2099,7 +2110,7 @@
                 <w:noProof/>
                 <w:webHidden/>
               </w:rPr>
-              <w:t>9</w:t>
+              <w:t>10</w:t>
             </w:r>
             <w:r>
               <w:rPr>
@@ -2391,7 +2402,7 @@
         </w:p>
       </w:sdtContent>
     </w:sdt>
-    <w:bookmarkStart w:id="0" w:name="_Toc523949601" w:displacedByCustomXml="prev"/>
+    <w:bookmarkStart w:id="1" w:name="_Toc523949601" w:displacedByCustomXml="prev"/>
     <w:p>
       <w:pPr>
         <w:rPr>
@@ -2430,7 +2441,7 @@
           <w:szCs w:val="24"/>
         </w:rPr>
       </w:pPr>
-      <w:bookmarkStart w:id="1" w:name="_Toc82421559"/>
+      <w:bookmarkStart w:id="2" w:name="_Toc82421559"/>
       <w:r>
         <w:rPr>
           <w:rFonts w:asciiTheme="minorHAnsi" w:hAnsiTheme="minorHAnsi" w:cstheme="minorHAnsi"/>
@@ -2440,7 +2451,7 @@
         <w:lastRenderedPageBreak/>
         <w:t>Problem Statement</w:t>
       </w:r>
-      <w:bookmarkEnd w:id="1"/>
+      <w:bookmarkEnd w:id="2"/>
     </w:p>
     <w:p>
       <w:pPr>
@@ -2728,6 +2739,12 @@
         </w:rPr>
         <w:t xml:space="preserve"> mentioned below. </w:t>
       </w:r>
+      <w:r>
+        <w:rPr>
+          <w:rFonts w:asciiTheme="minorHAnsi" w:hAnsiTheme="minorHAnsi" w:cstheme="minorHAnsi"/>
+        </w:rPr>
+        <w:t>how</w:t>
+      </w:r>
     </w:p>
     <w:p>
       <w:pPr>
@@ -2739,9 +2756,9 @@
           <w:szCs w:val="24"/>
         </w:rPr>
       </w:pPr>
-      <w:bookmarkStart w:id="2" w:name="_Toc63504645"/>
-      <w:bookmarkStart w:id="3" w:name="_Toc82421560"/>
-      <w:bookmarkStart w:id="4" w:name="_Hlk529352400"/>
+      <w:bookmarkStart w:id="3" w:name="_Toc63504645"/>
+      <w:bookmarkStart w:id="4" w:name="_Toc82421560"/>
+      <w:bookmarkStart w:id="5" w:name="_Hlk529352400"/>
       <w:r>
         <w:rPr>
           <w:rFonts w:asciiTheme="minorHAnsi" w:hAnsiTheme="minorHAnsi" w:cstheme="minorHAnsi"/>
@@ -2774,8 +2791,8 @@
         </w:rPr>
         <w:t xml:space="preserve"> WIREFRAME</w:t>
       </w:r>
-      <w:bookmarkEnd w:id="2"/>
       <w:bookmarkEnd w:id="3"/>
+      <w:bookmarkEnd w:id="4"/>
     </w:p>
     <w:p>
       <w:pPr>
@@ -2885,10 +2902,10 @@
           <w:szCs w:val="24"/>
         </w:rPr>
       </w:pPr>
-      <w:bookmarkStart w:id="5" w:name="_Toc82421561"/>
-      <w:bookmarkStart w:id="6" w:name="_Toc523949602"/>
-      <w:bookmarkEnd w:id="0"/>
-      <w:bookmarkEnd w:id="4"/>
+      <w:bookmarkStart w:id="6" w:name="_Toc82421561"/>
+      <w:bookmarkStart w:id="7" w:name="_Toc523949602"/>
+      <w:bookmarkEnd w:id="1"/>
+      <w:bookmarkEnd w:id="5"/>
       <w:r>
         <w:rPr>
           <w:rFonts w:asciiTheme="minorHAnsi" w:hAnsiTheme="minorHAnsi" w:cstheme="minorHAnsi"/>
@@ -2898,7 +2915,7 @@
         <w:lastRenderedPageBreak/>
         <w:t>Tool Chain</w:t>
       </w:r>
-      <w:bookmarkEnd w:id="5"/>
+      <w:bookmarkEnd w:id="6"/>
     </w:p>
     <w:tbl>
       <w:tblPr>
@@ -3484,23 +3501,13 @@
                 <w:szCs w:val="24"/>
               </w:rPr>
             </w:pPr>
-            <w:proofErr w:type="spellStart"/>
-            <w:r>
-              <w:rPr>
-                <w:rFonts w:cstheme="minorHAnsi"/>
-                <w:sz w:val="24"/>
-                <w:szCs w:val="24"/>
-              </w:rPr>
-              <w:t>Javascript</w:t>
-            </w:r>
-            <w:proofErr w:type="spellEnd"/>
-            <w:r>
-              <w:rPr>
-                <w:rFonts w:cstheme="minorHAnsi"/>
-                <w:sz w:val="24"/>
-                <w:szCs w:val="24"/>
-              </w:rPr>
-              <w:t>/Typescript</w:t>
+            <w:r>
+              <w:rPr>
+                <w:rFonts w:cstheme="minorHAnsi"/>
+                <w:sz w:val="24"/>
+                <w:szCs w:val="24"/>
+              </w:rPr>
+              <w:t>Javascript/Typescript</w:t>
             </w:r>
           </w:p>
         </w:tc>
@@ -4260,16 +4267,7 @@
                 <w:sz w:val="24"/>
                 <w:szCs w:val="24"/>
               </w:rPr>
-              <w:t xml:space="preserve">Amazon </w:t>
-            </w:r>
-            <w:proofErr w:type="spellStart"/>
-            <w:r>
-              <w:rPr>
-                <w:rFonts w:cstheme="minorHAnsi"/>
-                <w:sz w:val="24"/>
-                <w:szCs w:val="24"/>
-              </w:rPr>
-              <w:t>Elasti</w:t>
+              <w:t>Amazon Elasti</w:t>
             </w:r>
             <w:r>
               <w:rPr>
@@ -4279,7 +4277,6 @@
               </w:rPr>
               <w:t>Cache</w:t>
             </w:r>
-            <w:proofErr w:type="spellEnd"/>
           </w:p>
         </w:tc>
       </w:tr>
@@ -4382,18 +4379,8 @@
                 <w:sz w:val="24"/>
                 <w:szCs w:val="24"/>
               </w:rPr>
-              <w:t xml:space="preserve">AWS </w:t>
-            </w:r>
-            <w:proofErr w:type="spellStart"/>
-            <w:r>
-              <w:rPr>
-                <w:rFonts w:cstheme="minorHAnsi"/>
-                <w:sz w:val="24"/>
-                <w:szCs w:val="24"/>
-              </w:rPr>
-              <w:t>CodeDeploy</w:t>
-            </w:r>
-            <w:proofErr w:type="spellEnd"/>
+              <w:t>AWS CodeDeploy</w:t>
+            </w:r>
           </w:p>
         </w:tc>
       </w:tr>
@@ -4868,18 +4855,8 @@
                 <w:sz w:val="24"/>
                 <w:szCs w:val="24"/>
               </w:rPr>
-              <w:t xml:space="preserve">AWS </w:t>
-            </w:r>
-            <w:proofErr w:type="spellStart"/>
-            <w:r>
-              <w:rPr>
-                <w:rFonts w:cstheme="minorHAnsi"/>
-                <w:sz w:val="24"/>
-                <w:szCs w:val="24"/>
-              </w:rPr>
-              <w:t>DataSync</w:t>
-            </w:r>
-            <w:proofErr w:type="spellEnd"/>
+              <w:t>AWS DataSync</w:t>
+            </w:r>
           </w:p>
         </w:tc>
       </w:tr>
@@ -4919,7 +4896,7 @@
           <w:szCs w:val="24"/>
         </w:rPr>
       </w:pPr>
-      <w:bookmarkStart w:id="7" w:name="_Toc82421562"/>
+      <w:bookmarkStart w:id="8" w:name="_Toc82421562"/>
       <w:r>
         <w:rPr>
           <w:rFonts w:asciiTheme="minorHAnsi" w:hAnsiTheme="minorHAnsi" w:cstheme="minorHAnsi"/>
@@ -6053,8 +6030,8 @@
         </w:rPr>
         <w:t>:</w:t>
       </w:r>
-      <w:bookmarkEnd w:id="6"/>
       <w:bookmarkEnd w:id="7"/>
+      <w:bookmarkEnd w:id="8"/>
     </w:p>
     <w:p>
       <w:pPr>
@@ -7257,7 +7234,6 @@
                 <w:szCs w:val="24"/>
               </w:rPr>
             </w:pPr>
-            <w:proofErr w:type="spellStart"/>
             <w:r>
               <w:rPr>
                 <w:rFonts w:asciiTheme="minorHAnsi" w:hAnsiTheme="minorHAnsi" w:cstheme="minorHAnsi"/>
@@ -7266,7 +7242,6 @@
               </w:rPr>
               <w:t>AssociateID</w:t>
             </w:r>
-            <w:proofErr w:type="spellEnd"/>
             <w:r>
               <w:rPr>
                 <w:rFonts w:asciiTheme="minorHAnsi" w:hAnsiTheme="minorHAnsi" w:cstheme="minorHAnsi"/>
@@ -7388,25 +7363,7 @@
                 <w:sz w:val="24"/>
                 <w:szCs w:val="24"/>
               </w:rPr>
-              <w:t xml:space="preserve">After successfully adding a new profile in Database a unique </w:t>
-            </w:r>
-            <w:proofErr w:type="spellStart"/>
-            <w:r>
-              <w:rPr>
-                <w:rFonts w:cstheme="minorHAnsi"/>
-                <w:sz w:val="24"/>
-                <w:szCs w:val="24"/>
-              </w:rPr>
-              <w:t>userId</w:t>
-            </w:r>
-            <w:proofErr w:type="spellEnd"/>
-            <w:r>
-              <w:rPr>
-                <w:rFonts w:cstheme="minorHAnsi"/>
-                <w:sz w:val="24"/>
-                <w:szCs w:val="24"/>
-              </w:rPr>
-              <w:t xml:space="preserve"> is to be generated.</w:t>
+              <w:t>After successfully adding a new profile in Database a unique userId is to be generated.</w:t>
             </w:r>
           </w:p>
           <w:p>
@@ -7599,20 +7556,8 @@
                 <w:szCs w:val="24"/>
                 <w:lang w:val="en-US"/>
               </w:rPr>
-              <w:t xml:space="preserve"> by providing my </w:t>
-            </w:r>
-            <w:proofErr w:type="spellStart"/>
-            <w:r>
-              <w:rPr>
-                <w:rFonts w:eastAsia="Times New Roman" w:cstheme="minorHAnsi"/>
-                <w:color w:val="000000"/>
-                <w:sz w:val="24"/>
-                <w:szCs w:val="24"/>
-                <w:lang w:val="en-US"/>
-              </w:rPr>
-              <w:t>userid</w:t>
-            </w:r>
-            <w:proofErr w:type="spellEnd"/>
+              <w:t xml:space="preserve"> by providing my userid</w:t>
+            </w:r>
           </w:p>
           <w:p>
             <w:pPr>
@@ -7806,25 +7751,7 @@
                 <w:sz w:val="24"/>
                 <w:szCs w:val="24"/>
               </w:rPr>
-              <w:t xml:space="preserve">If Invalid </w:t>
-            </w:r>
-            <w:proofErr w:type="spellStart"/>
-            <w:r>
-              <w:rPr>
-                <w:rFonts w:cstheme="minorHAnsi"/>
-                <w:sz w:val="24"/>
-                <w:szCs w:val="24"/>
-              </w:rPr>
-              <w:t>userid</w:t>
-            </w:r>
-            <w:proofErr w:type="spellEnd"/>
-            <w:r>
-              <w:rPr>
-                <w:rFonts w:cstheme="minorHAnsi"/>
-                <w:sz w:val="24"/>
-                <w:szCs w:val="24"/>
-              </w:rPr>
-              <w:t xml:space="preserve"> is provided, it must throw a custom exception</w:t>
+              <w:t>If Invalid userid is provided, it must throw a custom exception</w:t>
             </w:r>
           </w:p>
           <w:p>
@@ -8407,10 +8334,10 @@
           <w:szCs w:val="24"/>
         </w:rPr>
       </w:pPr>
-      <w:bookmarkStart w:id="8" w:name="_Proposed_Rest_Endpoints"/>
-      <w:bookmarkStart w:id="9" w:name="_Toc82421563"/>
-      <w:bookmarkStart w:id="10" w:name="_Toc523952744"/>
-      <w:bookmarkEnd w:id="8"/>
+      <w:bookmarkStart w:id="9" w:name="_Proposed_Rest_Endpoints"/>
+      <w:bookmarkStart w:id="10" w:name="_Toc82421563"/>
+      <w:bookmarkStart w:id="11" w:name="_Toc523952744"/>
+      <w:bookmarkEnd w:id="9"/>
       <w:r>
         <w:rPr>
           <w:rFonts w:asciiTheme="minorHAnsi" w:hAnsiTheme="minorHAnsi" w:cstheme="minorHAnsi"/>
@@ -8419,7 +8346,7 @@
         </w:rPr>
         <w:t>Proposed Rest Endpoints to be exposed</w:t>
       </w:r>
-      <w:bookmarkEnd w:id="9"/>
+      <w:bookmarkEnd w:id="10"/>
     </w:p>
     <w:p>
       <w:pPr>
@@ -8431,7 +8358,7 @@
           <w:szCs w:val="24"/>
         </w:rPr>
       </w:pPr>
-      <w:bookmarkStart w:id="11" w:name="_Toc82421564"/>
+      <w:bookmarkStart w:id="12" w:name="_Toc82421564"/>
       <w:r>
         <w:rPr>
           <w:rFonts w:asciiTheme="minorHAnsi" w:hAnsiTheme="minorHAnsi" w:cstheme="minorHAnsi"/>
@@ -8456,7 +8383,7 @@
         </w:rPr>
         <w:t>:</w:t>
       </w:r>
-      <w:bookmarkEnd w:id="11"/>
+      <w:bookmarkEnd w:id="12"/>
     </w:p>
     <w:tbl>
       <w:tblPr>
@@ -8588,25 +8515,7 @@
                       <w:sz w:val="24"/>
                       <w:szCs w:val="24"/>
                     </w:rPr>
-                    <w:t>/</w:t>
-                  </w:r>
-                  <w:proofErr w:type="spellStart"/>
-                  <w:r>
-                    <w:rPr>
-                      <w:rFonts w:cstheme="minorHAnsi"/>
-                      <w:sz w:val="24"/>
-                      <w:szCs w:val="24"/>
-                    </w:rPr>
-                    <w:t>api</w:t>
-                  </w:r>
-                  <w:proofErr w:type="spellEnd"/>
-                  <w:r>
-                    <w:rPr>
-                      <w:rFonts w:cstheme="minorHAnsi"/>
-                      <w:sz w:val="24"/>
-                      <w:szCs w:val="24"/>
-                    </w:rPr>
-                    <w:t>/v1/</w:t>
+                    <w:t>/api/v1/</w:t>
                   </w:r>
                   <w:r>
                     <w:rPr>
@@ -8705,25 +8614,7 @@
                       <w:sz w:val="24"/>
                       <w:szCs w:val="24"/>
                     </w:rPr>
-                    <w:t>/</w:t>
-                  </w:r>
-                  <w:proofErr w:type="spellStart"/>
-                  <w:r>
-                    <w:rPr>
-                      <w:rFonts w:cstheme="minorHAnsi"/>
-                      <w:sz w:val="24"/>
-                      <w:szCs w:val="24"/>
-                    </w:rPr>
-                    <w:t>api</w:t>
-                  </w:r>
-                  <w:proofErr w:type="spellEnd"/>
-                  <w:r>
-                    <w:rPr>
-                      <w:rFonts w:cstheme="minorHAnsi"/>
-                      <w:sz w:val="24"/>
-                      <w:szCs w:val="24"/>
-                    </w:rPr>
-                    <w:t>/v1/</w:t>
+                    <w:t>/api/v1/</w:t>
                   </w:r>
                   <w:r>
                     <w:rPr>
@@ -8757,7 +8648,6 @@
                     </w:rPr>
                     <w:t>/{</w:t>
                   </w:r>
-                  <w:proofErr w:type="spellStart"/>
                   <w:r>
                     <w:rPr>
                       <w:rFonts w:cstheme="minorHAnsi"/>
@@ -8772,16 +8662,7 @@
                       <w:sz w:val="24"/>
                       <w:szCs w:val="24"/>
                     </w:rPr>
-                    <w:t>Id</w:t>
-                  </w:r>
-                  <w:proofErr w:type="spellEnd"/>
-                  <w:r>
-                    <w:rPr>
-                      <w:rFonts w:cstheme="minorHAnsi"/>
-                      <w:sz w:val="24"/>
-                      <w:szCs w:val="24"/>
-                    </w:rPr>
-                    <w:t>}</w:t>
+                    <w:t>Id}</w:t>
                   </w:r>
                 </w:p>
               </w:tc>
@@ -8804,18 +8685,8 @@
                       <w:sz w:val="24"/>
                       <w:szCs w:val="24"/>
                     </w:rPr>
-                    <w:t xml:space="preserve">Update the skill details of engineer with provided </w:t>
+                    <w:t>Update the skill details of engineer with provided userId</w:t>
                   </w:r>
-                  <w:proofErr w:type="spellStart"/>
-                  <w:r>
-                    <w:rPr>
-                      <w:rFonts w:cstheme="minorHAnsi"/>
-                      <w:sz w:val="24"/>
-                      <w:szCs w:val="24"/>
-                    </w:rPr>
-                    <w:t>userId</w:t>
-                  </w:r>
-                  <w:proofErr w:type="spellEnd"/>
                 </w:p>
               </w:tc>
             </w:tr>
@@ -8954,25 +8825,7 @@
                       <w:sz w:val="24"/>
                       <w:szCs w:val="24"/>
                     </w:rPr>
-                    <w:t>/</w:t>
-                  </w:r>
-                  <w:proofErr w:type="spellStart"/>
-                  <w:r>
-                    <w:rPr>
-                      <w:rFonts w:cstheme="minorHAnsi"/>
-                      <w:sz w:val="24"/>
-                      <w:szCs w:val="24"/>
-                    </w:rPr>
-                    <w:t>api</w:t>
-                  </w:r>
-                  <w:proofErr w:type="spellEnd"/>
-                  <w:r>
-                    <w:rPr>
-                      <w:rFonts w:cstheme="minorHAnsi"/>
-                      <w:sz w:val="24"/>
-                      <w:szCs w:val="24"/>
-                    </w:rPr>
-                    <w:t>/v1</w:t>
+                    <w:t>/api/v1</w:t>
                   </w:r>
                   <w:r>
                     <w:rPr>
@@ -9004,25 +8857,7 @@
                       <w:sz w:val="24"/>
                       <w:szCs w:val="24"/>
                     </w:rPr>
-                    <w:t>{criteria}/{</w:t>
-                  </w:r>
-                  <w:proofErr w:type="spellStart"/>
-                  <w:r>
-                    <w:rPr>
-                      <w:rFonts w:cstheme="minorHAnsi"/>
-                      <w:sz w:val="24"/>
-                      <w:szCs w:val="24"/>
-                    </w:rPr>
-                    <w:t>criteriaValue</w:t>
-                  </w:r>
-                  <w:proofErr w:type="spellEnd"/>
-                  <w:r>
-                    <w:rPr>
-                      <w:rFonts w:cstheme="minorHAnsi"/>
-                      <w:sz w:val="24"/>
-                      <w:szCs w:val="24"/>
-                    </w:rPr>
-                    <w:t>}</w:t>
+                    <w:t>{criteria}/{criteriaValue}</w:t>
                   </w:r>
                 </w:p>
               </w:tc>
@@ -9075,8 +8910,8 @@
           <w:szCs w:val="24"/>
         </w:rPr>
       </w:pPr>
-      <w:bookmarkStart w:id="12" w:name="_Toc65243526"/>
-      <w:bookmarkStart w:id="13" w:name="_Toc82421565"/>
+      <w:bookmarkStart w:id="13" w:name="_Toc65243526"/>
+      <w:bookmarkStart w:id="14" w:name="_Toc82421565"/>
       <w:r>
         <w:rPr>
           <w:rFonts w:asciiTheme="minorHAnsi" w:hAnsiTheme="minorHAnsi" w:cstheme="minorHAnsi"/>
@@ -9085,8 +8920,8 @@
         </w:rPr>
         <w:t>Rubrics/Expected Deliverables</w:t>
       </w:r>
-      <w:bookmarkEnd w:id="12"/>
       <w:bookmarkEnd w:id="13"/>
+      <w:bookmarkEnd w:id="14"/>
     </w:p>
     <w:p>
       <w:pPr>
@@ -9442,7 +9277,7 @@
           <w:szCs w:val="24"/>
         </w:rPr>
       </w:pPr>
-      <w:bookmarkStart w:id="14" w:name="_Toc82421566"/>
+      <w:bookmarkStart w:id="15" w:name="_Toc82421566"/>
       <w:r>
         <w:rPr>
           <w:rFonts w:asciiTheme="minorHAnsi" w:hAnsiTheme="minorHAnsi" w:cstheme="minorHAnsi"/>
@@ -9451,7 +9286,7 @@
         </w:rPr>
         <w:t>Implementation/Functional Requirements</w:t>
       </w:r>
-      <w:bookmarkEnd w:id="14"/>
+      <w:bookmarkEnd w:id="15"/>
     </w:p>
     <w:p>
       <w:pPr>
@@ -9463,7 +9298,7 @@
           <w:szCs w:val="24"/>
         </w:rPr>
       </w:pPr>
-      <w:bookmarkStart w:id="15" w:name="_Toc82421567"/>
+      <w:bookmarkStart w:id="16" w:name="_Toc82421567"/>
       <w:r>
         <w:rPr>
           <w:rFonts w:asciiTheme="minorHAnsi" w:hAnsiTheme="minorHAnsi" w:cstheme="minorHAnsi"/>
@@ -9488,7 +9323,7 @@
         </w:rPr>
         <w:t>:</w:t>
       </w:r>
-      <w:bookmarkEnd w:id="15"/>
+      <w:bookmarkEnd w:id="16"/>
     </w:p>
     <w:p>
       <w:pPr>
@@ -10001,67 +9836,31 @@
           <w:sz w:val="24"/>
           <w:szCs w:val="24"/>
         </w:rPr>
+        <w:t>/api/v1/</w:t>
+      </w:r>
+      <w:r>
+        <w:rPr>
+          <w:rFonts w:cstheme="minorHAnsi"/>
+          <w:sz w:val="24"/>
+          <w:szCs w:val="24"/>
+        </w:rPr>
+        <w:t>admin</w:t>
+      </w:r>
+      <w:r>
+        <w:rPr>
+          <w:rFonts w:cstheme="minorHAnsi"/>
+          <w:sz w:val="24"/>
+          <w:szCs w:val="24"/>
+        </w:rPr>
         <w:t>/</w:t>
       </w:r>
-      <w:proofErr w:type="spellStart"/>
-      <w:r>
-        <w:rPr>
-          <w:rFonts w:cstheme="minorHAnsi"/>
-          <w:sz w:val="24"/>
-          <w:szCs w:val="24"/>
-        </w:rPr>
-        <w:t>api</w:t>
-      </w:r>
-      <w:proofErr w:type="spellEnd"/>
-      <w:r>
-        <w:rPr>
-          <w:rFonts w:cstheme="minorHAnsi"/>
-          <w:sz w:val="24"/>
-          <w:szCs w:val="24"/>
-        </w:rPr>
-        <w:t>/v1/</w:t>
-      </w:r>
-      <w:r>
-        <w:rPr>
-          <w:rFonts w:cstheme="minorHAnsi"/>
-          <w:sz w:val="24"/>
-          <w:szCs w:val="24"/>
-        </w:rPr>
-        <w:t>admin</w:t>
-      </w:r>
-      <w:r>
-        <w:rPr>
-          <w:rFonts w:cstheme="minorHAnsi"/>
-          <w:sz w:val="24"/>
-          <w:szCs w:val="24"/>
-        </w:rPr>
-        <w:t>/</w:t>
-      </w:r>
-      <w:r>
-        <w:rPr>
-          <w:rFonts w:cstheme="minorHAnsi"/>
-          <w:sz w:val="24"/>
-          <w:szCs w:val="24"/>
-        </w:rPr>
-        <w:t>{criteria}/{</w:t>
-      </w:r>
-      <w:proofErr w:type="spellStart"/>
-      <w:r>
-        <w:rPr>
-          <w:rFonts w:cstheme="minorHAnsi"/>
-          <w:sz w:val="24"/>
-          <w:szCs w:val="24"/>
-        </w:rPr>
-        <w:t>criteriaValue</w:t>
-      </w:r>
-      <w:proofErr w:type="spellEnd"/>
-      <w:r>
-        <w:rPr>
-          <w:rFonts w:cstheme="minorHAnsi"/>
-          <w:sz w:val="24"/>
-          <w:szCs w:val="24"/>
-        </w:rPr>
-        <w:t>}</w:t>
+      <w:r>
+        <w:rPr>
+          <w:rFonts w:cstheme="minorHAnsi"/>
+          <w:sz w:val="24"/>
+          <w:szCs w:val="24"/>
+        </w:rPr>
+        <w:t>{criteria}/{criteriaValue}</w:t>
       </w:r>
     </w:p>
     <w:p>
@@ -10282,25 +10081,7 @@
           <w:sz w:val="24"/>
           <w:szCs w:val="24"/>
         </w:rPr>
-        <w:t xml:space="preserve">ocument REST endpoints with </w:t>
-      </w:r>
-      <w:proofErr w:type="spellStart"/>
-      <w:r>
-        <w:rPr>
-          <w:rFonts w:cstheme="minorHAnsi"/>
-          <w:sz w:val="24"/>
-          <w:szCs w:val="24"/>
-        </w:rPr>
-        <w:t>OpenAPI</w:t>
-      </w:r>
-      <w:proofErr w:type="spellEnd"/>
-      <w:r>
-        <w:rPr>
-          <w:rFonts w:cstheme="minorHAnsi"/>
-          <w:sz w:val="24"/>
-          <w:szCs w:val="24"/>
-        </w:rPr>
-        <w:t xml:space="preserve"> or Swagger</w:t>
+        <w:t>ocument REST endpoints with OpenAPI or Swagger</w:t>
       </w:r>
     </w:p>
     <w:p>
@@ -10467,7 +10248,7 @@
           <w:szCs w:val="24"/>
         </w:rPr>
       </w:pPr>
-      <w:bookmarkStart w:id="16" w:name="_Hlk101211462"/>
+      <w:bookmarkStart w:id="17" w:name="_Hlk101211462"/>
       <w:r>
         <w:rPr>
           <w:rFonts w:asciiTheme="minorHAnsi" w:hAnsiTheme="minorHAnsi" w:cstheme="minorHAnsi"/>
@@ -10477,8 +10258,6 @@
         </w:rPr>
         <w:t xml:space="preserve">Use Spring batch to load initial data to the DB </w:t>
       </w:r>
-      <w:bookmarkStart w:id="17" w:name="_GoBack"/>
-      <w:bookmarkEnd w:id="17"/>
     </w:p>
     <w:p>
       <w:pPr>
@@ -10493,7 +10272,7 @@
         </w:rPr>
       </w:pPr>
       <w:bookmarkStart w:id="18" w:name="_Toc82421568"/>
-      <w:bookmarkEnd w:id="16"/>
+      <w:bookmarkEnd w:id="17"/>
       <w:r>
         <w:rPr>
           <w:rFonts w:asciiTheme="minorHAnsi" w:hAnsiTheme="minorHAnsi" w:cstheme="minorHAnsi"/>
@@ -11167,47 +10946,7 @@
           <w:sz w:val="24"/>
           <w:szCs w:val="24"/>
         </w:rPr>
-        <w:t>Update the messaging service (Kafka/RabbitMQ/</w:t>
-      </w:r>
-      <w:proofErr w:type="spellStart"/>
-      <w:r>
-        <w:rPr>
-          <w:rFonts w:asciiTheme="minorHAnsi" w:hAnsiTheme="minorHAnsi" w:cstheme="minorHAnsi"/>
-          <w:bCs/>
-          <w:sz w:val="24"/>
-          <w:szCs w:val="24"/>
-        </w:rPr>
-        <w:t>ActiveMq</w:t>
-      </w:r>
-      <w:proofErr w:type="spellEnd"/>
-      <w:r>
-        <w:rPr>
-          <w:rFonts w:asciiTheme="minorHAnsi" w:hAnsiTheme="minorHAnsi" w:cstheme="minorHAnsi"/>
-          <w:bCs/>
-          <w:sz w:val="24"/>
-          <w:szCs w:val="24"/>
-        </w:rPr>
-        <w:t>/</w:t>
-      </w:r>
-      <w:proofErr w:type="spellStart"/>
-      <w:r>
-        <w:rPr>
-          <w:rFonts w:asciiTheme="minorHAnsi" w:hAnsiTheme="minorHAnsi" w:cstheme="minorHAnsi"/>
-          <w:bCs/>
-          <w:sz w:val="24"/>
-          <w:szCs w:val="24"/>
-        </w:rPr>
-        <w:t>KubeMQ</w:t>
-      </w:r>
-      <w:proofErr w:type="spellEnd"/>
-      <w:r>
-        <w:rPr>
-          <w:rFonts w:asciiTheme="minorHAnsi" w:hAnsiTheme="minorHAnsi" w:cstheme="minorHAnsi"/>
-          <w:bCs/>
-          <w:sz w:val="24"/>
-          <w:szCs w:val="24"/>
-        </w:rPr>
-        <w:t>) with Cloud based service viz. AWS MQ.</w:t>
+        <w:t>Update the messaging service (Kafka/RabbitMQ/ActiveMq/KubeMQ) with Cloud based service viz. AWS MQ.</w:t>
       </w:r>
     </w:p>
     <w:p>
@@ -11329,27 +11068,7 @@
           <w:sz w:val="24"/>
           <w:szCs w:val="24"/>
         </w:rPr>
-        <w:t xml:space="preserve">Use AWS </w:t>
-      </w:r>
-      <w:proofErr w:type="spellStart"/>
-      <w:r>
-        <w:rPr>
-          <w:rFonts w:cstheme="minorHAnsi"/>
-          <w:bCs/>
-          <w:sz w:val="24"/>
-          <w:szCs w:val="24"/>
-        </w:rPr>
-        <w:t>CodeDeploy</w:t>
-      </w:r>
-      <w:proofErr w:type="spellEnd"/>
-      <w:r>
-        <w:rPr>
-          <w:rFonts w:cstheme="minorHAnsi"/>
-          <w:bCs/>
-          <w:sz w:val="24"/>
-          <w:szCs w:val="24"/>
-        </w:rPr>
-        <w:t xml:space="preserve"> to implement all deployment activities</w:t>
+        <w:t>Use AWS CodeDeploy to implement all deployment activities</w:t>
       </w:r>
     </w:p>
     <w:p>
@@ -11385,27 +11104,7 @@
           <w:sz w:val="24"/>
           <w:szCs w:val="24"/>
         </w:rPr>
-        <w:t xml:space="preserve">ecurity best practices for </w:t>
-      </w:r>
-      <w:proofErr w:type="spellStart"/>
-      <w:r>
-        <w:rPr>
-          <w:rFonts w:cstheme="minorHAnsi"/>
-          <w:bCs/>
-          <w:sz w:val="24"/>
-          <w:szCs w:val="24"/>
-        </w:rPr>
-        <w:t>CodePipeline</w:t>
-      </w:r>
-      <w:proofErr w:type="spellEnd"/>
-      <w:r>
-        <w:rPr>
-          <w:rFonts w:cstheme="minorHAnsi"/>
-          <w:bCs/>
-          <w:sz w:val="24"/>
-          <w:szCs w:val="24"/>
-        </w:rPr>
-        <w:t xml:space="preserve"> resources</w:t>
+        <w:t>ecurity best practices for CodePipeline resources</w:t>
       </w:r>
     </w:p>
     <w:p>
@@ -11441,19 +11140,8 @@
           <w:sz w:val="24"/>
           <w:szCs w:val="24"/>
         </w:rPr>
-        <w:t xml:space="preserve"> </w:t>
-      </w:r>
-      <w:proofErr w:type="spellStart"/>
-      <w:r>
-        <w:rPr>
-          <w:rFonts w:cstheme="minorHAnsi"/>
-          <w:bCs/>
-          <w:sz w:val="24"/>
-          <w:szCs w:val="24"/>
-        </w:rPr>
-        <w:t>CodePipeline</w:t>
-      </w:r>
-      <w:proofErr w:type="spellEnd"/>
+        <w:t xml:space="preserve"> CodePipeline</w:t>
+      </w:r>
       <w:r>
         <w:rPr>
           <w:rFonts w:cstheme="minorHAnsi"/>
@@ -11676,7 +11364,6 @@
         </w:rPr>
         <w:t xml:space="preserve">of </w:t>
       </w:r>
-      <w:proofErr w:type="spellStart"/>
       <w:r>
         <w:rPr>
           <w:rFonts w:cstheme="minorHAnsi"/>
@@ -11685,23 +11372,13 @@
         </w:rPr>
         <w:t>memchache</w:t>
       </w:r>
-      <w:proofErr w:type="spellEnd"/>
-      <w:r>
-        <w:rPr>
-          <w:rFonts w:cstheme="minorHAnsi"/>
-          <w:sz w:val="24"/>
-          <w:szCs w:val="24"/>
-        </w:rPr>
-        <w:t xml:space="preserve"> using AWS </w:t>
-      </w:r>
-      <w:proofErr w:type="spellStart"/>
-      <w:r>
-        <w:rPr>
-          <w:rFonts w:cstheme="minorHAnsi"/>
-          <w:sz w:val="24"/>
-          <w:szCs w:val="24"/>
-        </w:rPr>
-        <w:t>Elasti</w:t>
+      <w:r>
+        <w:rPr>
+          <w:rFonts w:cstheme="minorHAnsi"/>
+          <w:sz w:val="24"/>
+          <w:szCs w:val="24"/>
+        </w:rPr>
+        <w:t xml:space="preserve"> using AWS Elasti</w:t>
       </w:r>
       <w:r>
         <w:rPr>
@@ -11711,7 +11388,6 @@
         </w:rPr>
         <w:t>Cache</w:t>
       </w:r>
-      <w:proofErr w:type="spellEnd"/>
     </w:p>
     <w:p>
       <w:pPr>
@@ -11751,18 +11427,8 @@
           <w:sz w:val="24"/>
           <w:szCs w:val="24"/>
         </w:rPr>
-        <w:t xml:space="preserve">, queue it to </w:t>
-      </w:r>
-      <w:proofErr w:type="spellStart"/>
-      <w:r>
-        <w:rPr>
-          <w:rFonts w:cstheme="minorHAnsi"/>
-          <w:sz w:val="24"/>
-          <w:szCs w:val="24"/>
-        </w:rPr>
-        <w:t>MemChache</w:t>
-      </w:r>
-      <w:proofErr w:type="spellEnd"/>
+        <w:t>, queue it to MemChache</w:t>
+      </w:r>
     </w:p>
     <w:p>
       <w:pPr>
@@ -11935,7 +11601,6 @@
         </w:rPr>
       </w:pPr>
       <w:bookmarkStart w:id="28" w:name="_Toc82421574"/>
-      <w:proofErr w:type="spellStart"/>
       <w:r>
         <w:rPr>
           <w:rFonts w:asciiTheme="minorHAnsi" w:hAnsiTheme="minorHAnsi" w:cstheme="minorHAnsi"/>
@@ -11943,16 +11608,7 @@
           <w:szCs w:val="24"/>
         </w:rPr>
         <w:lastRenderedPageBreak/>
-        <w:t>FrontEnd</w:t>
-      </w:r>
-      <w:proofErr w:type="spellEnd"/>
-      <w:r>
-        <w:rPr>
-          <w:rFonts w:asciiTheme="minorHAnsi" w:hAnsiTheme="minorHAnsi" w:cstheme="minorHAnsi"/>
-          <w:sz w:val="24"/>
-          <w:szCs w:val="24"/>
-        </w:rPr>
-        <w:t xml:space="preserve"> Deployment</w:t>
+        <w:t>FrontEnd Deployment</w:t>
       </w:r>
       <w:bookmarkEnd w:id="28"/>
     </w:p>
@@ -12066,25 +11722,7 @@
           <w:sz w:val="24"/>
           <w:szCs w:val="24"/>
         </w:rPr>
-        <w:t xml:space="preserve">Configure the S3 to cache the </w:t>
-      </w:r>
-      <w:proofErr w:type="spellStart"/>
-      <w:r>
-        <w:rPr>
-          <w:rFonts w:cstheme="minorHAnsi"/>
-          <w:sz w:val="24"/>
-          <w:szCs w:val="24"/>
-        </w:rPr>
-        <w:t>Javascript</w:t>
-      </w:r>
-      <w:proofErr w:type="spellEnd"/>
-      <w:r>
-        <w:rPr>
-          <w:rFonts w:cstheme="minorHAnsi"/>
-          <w:sz w:val="24"/>
-          <w:szCs w:val="24"/>
-        </w:rPr>
-        <w:t xml:space="preserve"> build files</w:t>
+        <w:t>Configure the S3 to cache the Javascript build files</w:t>
       </w:r>
     </w:p>
     <w:p>
@@ -12220,67 +11858,34 @@
     <w:p>
       <w:pPr>
         <w:pStyle w:val="ListParagraph"/>
+        <w:widowControl w:val="0"/>
         <w:numPr>
           <w:ilvl w:val="3"/>
           <w:numId w:val="37"/>
         </w:numPr>
-        <w:rPr>
-          <w:sz w:val="24"/>
-          <w:szCs w:val="24"/>
-        </w:rPr>
-      </w:pPr>
-      <w:r>
-        <w:rPr>
-          <w:sz w:val="24"/>
-          <w:szCs w:val="24"/>
-        </w:rPr>
-        <w:t xml:space="preserve">For at least one of the microservice, configure the </w:t>
-      </w:r>
-      <w:proofErr w:type="spellStart"/>
-      <w:r>
-        <w:rPr>
-          <w:sz w:val="24"/>
-          <w:szCs w:val="24"/>
-        </w:rPr>
-        <w:t>AutoScaling</w:t>
-      </w:r>
-      <w:proofErr w:type="spellEnd"/>
-      <w:r>
-        <w:rPr>
-          <w:sz w:val="24"/>
-          <w:szCs w:val="24"/>
-        </w:rPr>
-        <w:t xml:space="preserve"> to scale the Amazon EC2 instance metrics with a 1-minute frequency.</w:t>
-      </w:r>
-      <w:r>
-        <w:rPr>
-          <w:sz w:val="24"/>
-          <w:szCs w:val="24"/>
-        </w:rPr>
-        <w:t xml:space="preserve"> Test the same using either JMeter for local testing or use AWS </w:t>
-      </w:r>
-      <w:proofErr w:type="spellStart"/>
-      <w:r>
-        <w:rPr>
-          <w:sz w:val="24"/>
-          <w:szCs w:val="24"/>
-        </w:rPr>
-        <w:t>SageMaker</w:t>
-      </w:r>
-      <w:proofErr w:type="spellEnd"/>
-      <w:r>
-        <w:rPr>
-          <w:sz w:val="24"/>
-          <w:szCs w:val="24"/>
-        </w:rPr>
-        <w:t xml:space="preserve"> for the same</w:t>
-      </w:r>
-    </w:p>
-    <w:p>
-      <w:pPr>
-        <w:pStyle w:val="ListParagraph"/>
-        <w:ind w:left="644"/>
-      </w:pPr>
+        <w:spacing w:after="0" w:line="276" w:lineRule="auto"/>
+        <w:ind w:right="115"/>
+        <w:jc w:val="both"/>
+        <w:rPr>
+          <w:rFonts w:asciiTheme="minorHAnsi" w:hAnsiTheme="minorHAnsi" w:cstheme="minorHAnsi"/>
+          <w:sz w:val="24"/>
+          <w:szCs w:val="24"/>
+        </w:rPr>
+      </w:pPr>
+      <w:r>
+        <w:rPr>
+          <w:sz w:val="24"/>
+          <w:szCs w:val="24"/>
+        </w:rPr>
+        <w:t>For at least one of the microservice, configure the AutoScaling to scale the Amazon EC2 instance metrics with a 1-minute frequency.</w:t>
+      </w:r>
+      <w:r>
+        <w:rPr>
+          <w:sz w:val="24"/>
+          <w:szCs w:val="24"/>
+        </w:rPr>
+        <w:t xml:space="preserve"> Test the same using either JMeter for local testing or use AWS SageMaker for the same</w:t>
+      </w:r>
     </w:p>
     <w:p>
       <w:pPr>
@@ -12298,20 +11903,6 @@
     </w:p>
     <w:p>
       <w:pPr>
-        <w:pStyle w:val="ListParagraph"/>
-        <w:widowControl w:val="0"/>
-        <w:spacing w:after="0" w:line="276" w:lineRule="auto"/>
-        <w:ind w:right="115"/>
-        <w:jc w:val="both"/>
-        <w:rPr>
-          <w:rFonts w:asciiTheme="minorHAnsi" w:hAnsiTheme="minorHAnsi" w:cstheme="minorHAnsi"/>
-          <w:sz w:val="24"/>
-          <w:szCs w:val="24"/>
-        </w:rPr>
-      </w:pPr>
-    </w:p>
-    <w:p>
-      <w:pPr>
         <w:pStyle w:val="Heading2"/>
         <w:ind w:left="576"/>
         <w:rPr>
@@ -12341,15 +11932,7 @@
         </w:numPr>
       </w:pPr>
       <w:r>
-        <w:t xml:space="preserve">Use AWS </w:t>
-      </w:r>
-      <w:proofErr w:type="spellStart"/>
-      <w:r>
-        <w:t>DataSync</w:t>
-      </w:r>
-      <w:proofErr w:type="spellEnd"/>
-      <w:r>
-        <w:t xml:space="preserve"> to transfer the Frontend Deployment files</w:t>
+        <w:t>Use AWS DataSync to transfer the Frontend Deployment files</w:t>
       </w:r>
       <w:r>
         <w:t>(production build)</w:t>
@@ -12387,7 +11970,7 @@
         </w:rPr>
         <w:t>Methodology</w:t>
       </w:r>
-      <w:bookmarkEnd w:id="10"/>
+      <w:bookmarkEnd w:id="11"/>
       <w:bookmarkEnd w:id="31"/>
     </w:p>
     <w:p>
@@ -12652,7 +12235,6 @@
           <w:sz w:val="24"/>
           <w:szCs w:val="24"/>
         </w:rPr>
-        <w:lastRenderedPageBreak/>
         <w:t>An</w:t>
       </w:r>
       <w:r>
@@ -12719,7 +12301,7 @@
 </file>
 
 <file path=word/endnotes.xml><?xml version="1.0" encoding="utf-8"?>
-<w:endnotes xmlns:wpc="http://schemas.microsoft.com/office/word/2010/wordprocessingCanvas" xmlns:cx="http://schemas.microsoft.com/office/drawing/2014/chartex" xmlns:cx1="http://schemas.microsoft.com/office/drawing/2015/9/8/chartex" xmlns:cx2="http://schemas.microsoft.com/office/drawing/2015/10/21/chartex" xmlns:cx3="http://schemas.microsoft.com/office/drawing/2016/5/9/chartex" xmlns:cx4="http://schemas.microsoft.com/office/drawing/2016/5/10/chartex" xmlns:cx5="http://schemas.microsoft.com/office/drawing/2016/5/11/chartex" xmlns:cx6="http://schemas.microsoft.com/office/drawing/2016/5/12/chartex" xmlns:cx7="http://schemas.microsoft.com/office/drawing/2016/5/13/chartex" xmlns:cx8="http://schemas.microsoft.com/office/drawing/2016/5/14/chartex" xmlns:mc="http://schemas.openxmlformats.org/markup-compatibility/2006" xmlns:aink="http://schemas.microsoft.com/office/drawing/2016/ink" xmlns:am3d="http://schemas.microsoft.com/office/drawing/2017/model3d" xmlns:o="urn:schemas-microsoft-com:office:office" xmlns:r="http://schemas.openxmlformats.org/officeDocument/2006/relationships" xmlns:m="http://schemas.openxmlformats.org/officeDocument/2006/math" xmlns:v="urn:schemas-microsoft-com:vml" xmlns:wp14="http://schemas.microsoft.com/office/word/2010/wordprocessingDrawing" xmlns:wp="http://schemas.openxmlformats.org/drawingml/2006/wordprocessingDrawing" xmlns:w10="urn:schemas-microsoft-com:office:word" xmlns:w="http://schemas.openxmlformats.org/wordprocessingml/2006/main" xmlns:w14="http://schemas.microsoft.com/office/word/2010/wordml" xmlns:w15="http://schemas.microsoft.com/office/word/2012/wordml" xmlns:w16cid="http://schemas.microsoft.com/office/word/2016/wordml/cid" xmlns:w16se="http://schemas.microsoft.com/office/word/2015/wordml/symex" xmlns:wpg="http://schemas.microsoft.com/office/word/2010/wordprocessingGroup" xmlns:wpi="http://schemas.microsoft.com/office/word/2010/wordprocessingInk" xmlns:wne="http://schemas.microsoft.com/office/word/2006/wordml" xmlns:wps="http://schemas.microsoft.com/office/word/2010/wordprocessingShape" mc:Ignorable="w14 w15 w16se w16cid wp14">
+<w:endnotes xmlns:wpc="http://schemas.microsoft.com/office/word/2010/wordprocessingCanvas" xmlns:mc="http://schemas.openxmlformats.org/markup-compatibility/2006" xmlns:o="urn:schemas-microsoft-com:office:office" xmlns:r="http://schemas.openxmlformats.org/officeDocument/2006/relationships" xmlns:m="http://schemas.openxmlformats.org/officeDocument/2006/math" xmlns:v="urn:schemas-microsoft-com:vml" xmlns:wp14="http://schemas.microsoft.com/office/word/2010/wordprocessingDrawing" xmlns:wp="http://schemas.openxmlformats.org/drawingml/2006/wordprocessingDrawing" xmlns:w10="urn:schemas-microsoft-com:office:word" xmlns:w="http://schemas.openxmlformats.org/wordprocessingml/2006/main" xmlns:w14="http://schemas.microsoft.com/office/word/2010/wordml" xmlns:w15="http://schemas.microsoft.com/office/word/2012/wordml" xmlns:wpg="http://schemas.microsoft.com/office/word/2010/wordprocessingGroup" xmlns:wpi="http://schemas.microsoft.com/office/word/2010/wordprocessingInk" xmlns:wne="http://schemas.microsoft.com/office/word/2006/wordml" xmlns:wps="http://schemas.microsoft.com/office/word/2010/wordprocessingShape" mc:Ignorable="w14 w15 wp14">
   <w:endnote w:type="separator" w:id="-1">
     <w:p>
       <w:pPr>
@@ -12744,52 +12326,45 @@
 </file>
 
 <file path=word/footer1.xml><?xml version="1.0" encoding="utf-8"?>
-<w:ftr xmlns:wpc="http://schemas.microsoft.com/office/word/2010/wordprocessingCanvas" xmlns:cx="http://schemas.microsoft.com/office/drawing/2014/chartex" xmlns:cx1="http://schemas.microsoft.com/office/drawing/2015/9/8/chartex" xmlns:cx2="http://schemas.microsoft.com/office/drawing/2015/10/21/chartex" xmlns:cx3="http://schemas.microsoft.com/office/drawing/2016/5/9/chartex" xmlns:cx4="http://schemas.microsoft.com/office/drawing/2016/5/10/chartex" xmlns:cx5="http://schemas.microsoft.com/office/drawing/2016/5/11/chartex" xmlns:cx6="http://schemas.microsoft.com/office/drawing/2016/5/12/chartex" xmlns:cx7="http://schemas.microsoft.com/office/drawing/2016/5/13/chartex" xmlns:cx8="http://schemas.microsoft.com/office/drawing/2016/5/14/chartex" xmlns:mc="http://schemas.openxmlformats.org/markup-compatibility/2006" xmlns:aink="http://schemas.microsoft.com/office/drawing/2016/ink" xmlns:am3d="http://schemas.microsoft.com/office/drawing/2017/model3d" xmlns:o="urn:schemas-microsoft-com:office:office" xmlns:r="http://schemas.openxmlformats.org/officeDocument/2006/relationships" xmlns:m="http://schemas.openxmlformats.org/officeDocument/2006/math" xmlns:v="urn:schemas-microsoft-com:vml" xmlns:wp14="http://schemas.microsoft.com/office/word/2010/wordprocessingDrawing" xmlns:wp="http://schemas.openxmlformats.org/drawingml/2006/wordprocessingDrawing" xmlns:w10="urn:schemas-microsoft-com:office:word" xmlns:w="http://schemas.openxmlformats.org/wordprocessingml/2006/main" xmlns:w14="http://schemas.microsoft.com/office/word/2010/wordml" xmlns:w15="http://schemas.microsoft.com/office/word/2012/wordml" xmlns:w16cid="http://schemas.microsoft.com/office/word/2016/wordml/cid" xmlns:w16se="http://schemas.microsoft.com/office/word/2015/wordml/symex" xmlns:wpg="http://schemas.microsoft.com/office/word/2010/wordprocessingGroup" xmlns:wpi="http://schemas.microsoft.com/office/word/2010/wordprocessingInk" xmlns:wne="http://schemas.microsoft.com/office/word/2006/wordml" xmlns:wps="http://schemas.microsoft.com/office/word/2010/wordprocessingShape" mc:Ignorable="w14 w15 w16se w16cid wp14">
+<w:ftr xmlns:wpc="http://schemas.microsoft.com/office/word/2010/wordprocessingCanvas" xmlns:mc="http://schemas.openxmlformats.org/markup-compatibility/2006" xmlns:o="urn:schemas-microsoft-com:office:office" xmlns:r="http://schemas.openxmlformats.org/officeDocument/2006/relationships" xmlns:m="http://schemas.openxmlformats.org/officeDocument/2006/math" xmlns:v="urn:schemas-microsoft-com:vml" xmlns:wp14="http://schemas.microsoft.com/office/word/2010/wordprocessingDrawing" xmlns:wp="http://schemas.openxmlformats.org/drawingml/2006/wordprocessingDrawing" xmlns:w10="urn:schemas-microsoft-com:office:word" xmlns:w="http://schemas.openxmlformats.org/wordprocessingml/2006/main" xmlns:w14="http://schemas.microsoft.com/office/word/2010/wordml" xmlns:w15="http://schemas.microsoft.com/office/word/2012/wordml" xmlns:wpg="http://schemas.microsoft.com/office/word/2010/wordprocessingGroup" xmlns:wpi="http://schemas.microsoft.com/office/word/2010/wordprocessingInk" xmlns:wne="http://schemas.microsoft.com/office/word/2006/wordml" xmlns:wps="http://schemas.microsoft.com/office/word/2010/wordprocessingShape" mc:Ignorable="w14 w15 wp14">
   <w:sdt>
     <w:sdtPr>
+      <w:id w:val="-60181584"/>
+      <w:docPartObj>
+        <w:docPartGallery w:val="Page Numbers (Bottom of Page)"/>
+        <w:docPartUnique/>
+      </w:docPartObj>
+    </w:sdtPr>
+    <w:sdtEndPr>
       <w:rPr>
-        <w:iCs/>
-        <w:color w:val="8C8C8C" w:themeColor="background1" w:themeShade="8C"/>
+        <w:noProof/>
       </w:rPr>
-      <w:alias w:val="Company"/>
-      <w:id w:val="270665196"/>
-      <w:dataBinding w:prefixMappings="xmlns:ns0='http://schemas.openxmlformats.org/officeDocument/2006/extended-properties'" w:xpath="/ns0:Properties[1]/ns0:Company[1]" w:storeItemID="{6668398D-A668-4E3E-A5EB-62B293D839F1}"/>
-      <w:text/>
-    </w:sdtPr>
-    <w:sdtEndPr/>
+    </w:sdtEndPr>
     <w:sdtContent>
       <w:p>
         <w:pPr>
           <w:pStyle w:val="Footer"/>
-          <w:pBdr>
-            <w:top w:val="single" w:sz="24" w:space="5" w:color="A5A5A5" w:themeColor="accent3"/>
-          </w:pBdr>
-          <w:jc w:val="right"/>
-          <w:rPr>
-            <w:iCs/>
-            <w:color w:val="8C8C8C" w:themeColor="background1" w:themeShade="8C"/>
-          </w:rPr>
         </w:pPr>
         <w:r>
-          <w:rPr>
-            <w:iCs/>
-            <w:color w:val="8C8C8C" w:themeColor="background1" w:themeShade="8C"/>
-          </w:rPr>
-          <w:t>Skill Tracker</w:t>
+          <w:fldChar w:fldCharType="begin"/>
+        </w:r>
+        <w:r>
+          <w:instrText xml:space="preserve"> PAGE   \* MERGEFORMAT </w:instrText>
+        </w:r>
+        <w:r>
+          <w:fldChar w:fldCharType="separate"/>
         </w:r>
         <w:r>
           <w:rPr>
-            <w:iCs/>
-            <w:color w:val="8C8C8C" w:themeColor="background1" w:themeShade="8C"/>
+            <w:noProof/>
           </w:rPr>
-          <w:t xml:space="preserve"> case</w:t>
+          <w:t>1</w:t>
         </w:r>
         <w:r>
           <w:rPr>
-            <w:iCs/>
-            <w:color w:val="8C8C8C" w:themeColor="background1" w:themeShade="8C"/>
+            <w:noProof/>
           </w:rPr>
-          <w:t xml:space="preserve"> Study</w:t>
+          <w:fldChar w:fldCharType="end"/>
         </w:r>
       </w:p>
     </w:sdtContent>
@@ -12803,7 +12378,7 @@
 </file>
 
 <file path=word/footnotes.xml><?xml version="1.0" encoding="utf-8"?>
-<w:footnotes xmlns:wpc="http://schemas.microsoft.com/office/word/2010/wordprocessingCanvas" xmlns:cx="http://schemas.microsoft.com/office/drawing/2014/chartex" xmlns:cx1="http://schemas.microsoft.com/office/drawing/2015/9/8/chartex" xmlns:cx2="http://schemas.microsoft.com/office/drawing/2015/10/21/chartex" xmlns:cx3="http://schemas.microsoft.com/office/drawing/2016/5/9/chartex" xmlns:cx4="http://schemas.microsoft.com/office/drawing/2016/5/10/chartex" xmlns:cx5="http://schemas.microsoft.com/office/drawing/2016/5/11/chartex" xmlns:cx6="http://schemas.microsoft.com/office/drawing/2016/5/12/chartex" xmlns:cx7="http://schemas.microsoft.com/office/drawing/2016/5/13/chartex" xmlns:cx8="http://schemas.microsoft.com/office/drawing/2016/5/14/chartex" xmlns:mc="http://schemas.openxmlformats.org/markup-compatibility/2006" xmlns:aink="http://schemas.microsoft.com/office/drawing/2016/ink" xmlns:am3d="http://schemas.microsoft.com/office/drawing/2017/model3d" xmlns:o="urn:schemas-microsoft-com:office:office" xmlns:r="http://schemas.openxmlformats.org/officeDocument/2006/relationships" xmlns:m="http://schemas.openxmlformats.org/officeDocument/2006/math" xmlns:v="urn:schemas-microsoft-com:vml" xmlns:wp14="http://schemas.microsoft.com/office/word/2010/wordprocessingDrawing" xmlns:wp="http://schemas.openxmlformats.org/drawingml/2006/wordprocessingDrawing" xmlns:w10="urn:schemas-microsoft-com:office:word" xmlns:w="http://schemas.openxmlformats.org/wordprocessingml/2006/main" xmlns:w14="http://schemas.microsoft.com/office/word/2010/wordml" xmlns:w15="http://schemas.microsoft.com/office/word/2012/wordml" xmlns:w16cid="http://schemas.microsoft.com/office/word/2016/wordml/cid" xmlns:w16se="http://schemas.microsoft.com/office/word/2015/wordml/symex" xmlns:wpg="http://schemas.microsoft.com/office/word/2010/wordprocessingGroup" xmlns:wpi="http://schemas.microsoft.com/office/word/2010/wordprocessingInk" xmlns:wne="http://schemas.microsoft.com/office/word/2006/wordml" xmlns:wps="http://schemas.microsoft.com/office/word/2010/wordprocessingShape" mc:Ignorable="w14 w15 w16se w16cid wp14">
+<w:footnotes xmlns:wpc="http://schemas.microsoft.com/office/word/2010/wordprocessingCanvas" xmlns:mc="http://schemas.openxmlformats.org/markup-compatibility/2006" xmlns:o="urn:schemas-microsoft-com:office:office" xmlns:r="http://schemas.openxmlformats.org/officeDocument/2006/relationships" xmlns:m="http://schemas.openxmlformats.org/officeDocument/2006/math" xmlns:v="urn:schemas-microsoft-com:vml" xmlns:wp14="http://schemas.microsoft.com/office/word/2010/wordprocessingDrawing" xmlns:wp="http://schemas.openxmlformats.org/drawingml/2006/wordprocessingDrawing" xmlns:w10="urn:schemas-microsoft-com:office:word" xmlns:w="http://schemas.openxmlformats.org/wordprocessingml/2006/main" xmlns:w14="http://schemas.microsoft.com/office/word/2010/wordml" xmlns:w15="http://schemas.microsoft.com/office/word/2012/wordml" xmlns:wpg="http://schemas.microsoft.com/office/word/2010/wordprocessingGroup" xmlns:wpi="http://schemas.microsoft.com/office/word/2010/wordprocessingInk" xmlns:wne="http://schemas.microsoft.com/office/word/2006/wordml" xmlns:wps="http://schemas.microsoft.com/office/word/2010/wordprocessingShape" mc:Ignorable="w14 w15 wp14">
   <w:footnote w:type="separator" w:id="-1">
     <w:p>
       <w:pPr>
@@ -12828,7 +12403,7 @@
 </file>
 
 <file path=word/numbering.xml><?xml version="1.0" encoding="utf-8"?>
-<w:numbering xmlns:wpc="http://schemas.microsoft.com/office/word/2010/wordprocessingCanvas" xmlns:cx="http://schemas.microsoft.com/office/drawing/2014/chartex" xmlns:cx1="http://schemas.microsoft.com/office/drawing/2015/9/8/chartex" xmlns:cx2="http://schemas.microsoft.com/office/drawing/2015/10/21/chartex" xmlns:cx3="http://schemas.microsoft.com/office/drawing/2016/5/9/chartex" xmlns:cx4="http://schemas.microsoft.com/office/drawing/2016/5/10/chartex" xmlns:cx5="http://schemas.microsoft.com/office/drawing/2016/5/11/chartex" xmlns:cx6="http://schemas.microsoft.com/office/drawing/2016/5/12/chartex" xmlns:cx7="http://schemas.microsoft.com/office/drawing/2016/5/13/chartex" xmlns:cx8="http://schemas.microsoft.com/office/drawing/2016/5/14/chartex" xmlns:mc="http://schemas.openxmlformats.org/markup-compatibility/2006" xmlns:aink="http://schemas.microsoft.com/office/drawing/2016/ink" xmlns:am3d="http://schemas.microsoft.com/office/drawing/2017/model3d" xmlns:o="urn:schemas-microsoft-com:office:office" xmlns:r="http://schemas.openxmlformats.org/officeDocument/2006/relationships" xmlns:m="http://schemas.openxmlformats.org/officeDocument/2006/math" xmlns:v="urn:schemas-microsoft-com:vml" xmlns:wp14="http://schemas.microsoft.com/office/word/2010/wordprocessingDrawing" xmlns:wp="http://schemas.openxmlformats.org/drawingml/2006/wordprocessingDrawing" xmlns:w10="urn:schemas-microsoft-com:office:word" xmlns:w="http://schemas.openxmlformats.org/wordprocessingml/2006/main" xmlns:w14="http://schemas.microsoft.com/office/word/2010/wordml" xmlns:w15="http://schemas.microsoft.com/office/word/2012/wordml" xmlns:w16cid="http://schemas.microsoft.com/office/word/2016/wordml/cid" xmlns:w16se="http://schemas.microsoft.com/office/word/2015/wordml/symex" xmlns:wpg="http://schemas.microsoft.com/office/word/2010/wordprocessingGroup" xmlns:wpi="http://schemas.microsoft.com/office/word/2010/wordprocessingInk" xmlns:wne="http://schemas.microsoft.com/office/word/2006/wordml" xmlns:wps="http://schemas.microsoft.com/office/word/2010/wordprocessingShape" mc:Ignorable="w14 w15 w16se w16cid wp14">
+<w:numbering xmlns:wpc="http://schemas.microsoft.com/office/word/2010/wordprocessingCanvas" xmlns:mc="http://schemas.openxmlformats.org/markup-compatibility/2006" xmlns:o="urn:schemas-microsoft-com:office:office" xmlns:r="http://schemas.openxmlformats.org/officeDocument/2006/relationships" xmlns:m="http://schemas.openxmlformats.org/officeDocument/2006/math" xmlns:v="urn:schemas-microsoft-com:vml" xmlns:wp14="http://schemas.microsoft.com/office/word/2010/wordprocessingDrawing" xmlns:wp="http://schemas.openxmlformats.org/drawingml/2006/wordprocessingDrawing" xmlns:w10="urn:schemas-microsoft-com:office:word" xmlns:w="http://schemas.openxmlformats.org/wordprocessingml/2006/main" xmlns:w14="http://schemas.microsoft.com/office/word/2010/wordml" xmlns:w15="http://schemas.microsoft.com/office/word/2012/wordml" xmlns:wpg="http://schemas.microsoft.com/office/word/2010/wordprocessingGroup" xmlns:wpi="http://schemas.microsoft.com/office/word/2010/wordprocessingInk" xmlns:wne="http://schemas.microsoft.com/office/word/2006/wordml" xmlns:wps="http://schemas.microsoft.com/office/word/2010/wordprocessingShape" mc:Ignorable="w14 w15 wp14">
   <w:abstractNum w:abstractNumId="0" w15:restartNumberingAfterBreak="0">
     <w:nsid w:val="019967C4"/>
     <w:multiLevelType w:val="multilevel"/>
@@ -16548,7 +16123,7 @@
 </file>
 
 <file path=word/styles.xml><?xml version="1.0" encoding="utf-8"?>
-<w:styles xmlns:mc="http://schemas.openxmlformats.org/markup-compatibility/2006" xmlns:r="http://schemas.openxmlformats.org/officeDocument/2006/relationships" xmlns:w="http://schemas.openxmlformats.org/wordprocessingml/2006/main" xmlns:w14="http://schemas.microsoft.com/office/word/2010/wordml" xmlns:w15="http://schemas.microsoft.com/office/word/2012/wordml" xmlns:w16cid="http://schemas.microsoft.com/office/word/2016/wordml/cid" xmlns:w16se="http://schemas.microsoft.com/office/word/2015/wordml/symex" mc:Ignorable="w14 w15 w16se w16cid">
+<w:styles xmlns:mc="http://schemas.openxmlformats.org/markup-compatibility/2006" xmlns:r="http://schemas.openxmlformats.org/officeDocument/2006/relationships" xmlns:w="http://schemas.openxmlformats.org/wordprocessingml/2006/main" xmlns:w14="http://schemas.microsoft.com/office/word/2010/wordml" xmlns:w15="http://schemas.microsoft.com/office/word/2012/wordml" mc:Ignorable="w14 w15">
   <w:docDefaults>
     <w:rPrDefault>
       <w:rPr>
@@ -16564,7 +16139,7 @@
       </w:pPr>
     </w:pPrDefault>
   </w:docDefaults>
-  <w:latentStyles w:defLockedState="0" w:defUIPriority="99" w:defSemiHidden="0" w:defUnhideWhenUsed="0" w:defQFormat="0" w:count="377">
+  <w:latentStyles w:defLockedState="0" w:defUIPriority="99" w:defSemiHidden="0" w:defUnhideWhenUsed="0" w:defQFormat="0" w:count="371">
     <w:lsdException w:name="Normal" w:uiPriority="0" w:qFormat="1"/>
     <w:lsdException w:name="heading 1" w:uiPriority="9" w:qFormat="1"/>
     <w:lsdException w:name="heading 2" w:semiHidden="1" w:uiPriority="9" w:unhideWhenUsed="1" w:qFormat="1"/>
@@ -16936,12 +16511,6 @@
     <w:lsdException w:name="List Table 5 Dark Accent 6" w:uiPriority="50"/>
     <w:lsdException w:name="List Table 6 Colorful Accent 6" w:uiPriority="51"/>
     <w:lsdException w:name="List Table 7 Colorful Accent 6" w:uiPriority="52"/>
-    <w:lsdException w:name="Mention" w:semiHidden="1" w:unhideWhenUsed="1"/>
-    <w:lsdException w:name="Smart Hyperlink" w:semiHidden="1" w:unhideWhenUsed="1"/>
-    <w:lsdException w:name="Hashtag" w:semiHidden="1" w:unhideWhenUsed="1"/>
-    <w:lsdException w:name="Unresolved Mention" w:semiHidden="1" w:unhideWhenUsed="1"/>
-    <w:lsdException w:name="Smart Link" w:semiHidden="1" w:unhideWhenUsed="1"/>
-    <w:lsdException w:name="Smart Link Error" w:semiHidden="1" w:unhideWhenUsed="1"/>
   </w:latentStyles>
   <w:style w:type="paragraph" w:default="1" w:styleId="Normal">
     <w:name w:val="Normal"/>
@@ -17946,7 +17515,7 @@
       <w:lang w:val="en-US"/>
     </w:rPr>
   </w:style>
-  <w:style w:type="character" w:styleId="UnresolvedMention">
+  <w:style w:type="character" w:customStyle="1" w:styleId="UnresolvedMention">
     <w:name w:val="Unresolved Mention"/>
     <w:basedOn w:val="DefaultParagraphFont"/>
     <w:uiPriority w:val="99"/>
@@ -18246,7 +17815,7 @@
 </file>
 
 <file path=customXml/itemProps2.xml><?xml version="1.0" encoding="utf-8"?>
-<ds:datastoreItem xmlns:ds="http://schemas.openxmlformats.org/officeDocument/2006/customXml" ds:itemID="{7441151E-EA11-4693-B28E-94E33DF8FC0A}">
+<ds:datastoreItem xmlns:ds="http://schemas.openxmlformats.org/officeDocument/2006/customXml" ds:itemID="{805F30FA-995D-48A5-9A95-8623A14671FD}">
   <ds:schemaRefs>
     <ds:schemaRef ds:uri="http://schemas.openxmlformats.org/officeDocument/2006/bibliography"/>
   </ds:schemaRefs>

</xml_diff>